<commit_message>
Removed date column from curriculum docx file.
</commit_message>
<xml_diff>
--- a/ITinTheDWebSite/Content/documents/Workshop_Outline.docx
+++ b/ITinTheDWebSite/Content/documents/Workshop_Outline.docx
@@ -33,7 +33,7 @@
           <w:szCs w:val="48"/>
           <w:lang w:val="en-GB" w:eastAsia="zh-CN"/>
         </w:rPr>
-        <w:t>he D” 2nd Workshop Outline</w:t>
+        <w:t>he D” Workshop Outline</w:t>
       </w:r>
     </w:p>
     <w:p>
@@ -46,15 +46,14 @@
     </w:p>
     <w:tbl>
       <w:tblPr>
-        <w:tblW w:w="10718" w:type="dxa"/>
+        <w:tblW w:w="9555" w:type="dxa"/>
         <w:tblInd w:w="93" w:type="dxa"/>
-        <w:tblLook w:val="04A0" w:firstRow="1" w:lastRow="0" w:firstColumn="1" w:lastColumn="0" w:noHBand="0" w:noVBand="1"/>
+        <w:tblLook w:val="0680" w:firstRow="0" w:lastRow="0" w:firstColumn="1" w:lastColumn="0" w:noHBand="1" w:noVBand="1"/>
       </w:tblPr>
       <w:tblGrid>
-        <w:gridCol w:w="2535"/>
         <w:gridCol w:w="2470"/>
         <w:gridCol w:w="1453"/>
-        <w:gridCol w:w="4260"/>
+        <w:gridCol w:w="5632"/>
       </w:tblGrid>
       <w:tr>
         <w:trPr>
@@ -62,46 +61,10 @@
         </w:trPr>
         <w:tc>
           <w:tcPr>
-            <w:tcW w:w="2535" w:type="dxa"/>
+            <w:tcW w:w="2470" w:type="dxa"/>
             <w:tcBorders>
               <w:top w:val="single" w:sz="4" w:space="0" w:color="auto"/>
               <w:left w:val="single" w:sz="4" w:space="0" w:color="auto"/>
-              <w:bottom w:val="single" w:sz="4" w:space="0" w:color="auto"/>
-              <w:right w:val="single" w:sz="4" w:space="0" w:color="auto"/>
-            </w:tcBorders>
-            <w:shd w:val="clear" w:color="auto" w:fill="auto"/>
-            <w:noWrap/>
-            <w:hideMark/>
-          </w:tcPr>
-          <w:p>
-            <w:pPr>
-              <w:jc w:val="center"/>
-              <w:rPr>
-                <w:rFonts w:ascii="Calibri" w:hAnsi="Calibri" w:cs="Calibri"/>
-                <w:color w:val="000000"/>
-                <w:sz w:val="22"/>
-                <w:szCs w:val="22"/>
-                <w:lang w:eastAsia="zh-CN"/>
-              </w:rPr>
-            </w:pPr>
-            <w:r>
-              <w:rPr>
-                <w:rFonts w:ascii="Calibri" w:hAnsi="Calibri" w:cs="Calibri"/>
-                <w:color w:val="000000"/>
-                <w:sz w:val="22"/>
-                <w:szCs w:val="22"/>
-                <w:lang w:eastAsia="zh-CN"/>
-              </w:rPr>
-              <w:t>Date</w:t>
-            </w:r>
-          </w:p>
-        </w:tc>
-        <w:tc>
-          <w:tcPr>
-            <w:tcW w:w="2470" w:type="dxa"/>
-            <w:tcBorders>
-              <w:top w:val="single" w:sz="4" w:space="0" w:color="auto"/>
-              <w:left w:val="nil"/>
               <w:bottom w:val="single" w:sz="4" w:space="0" w:color="auto"/>
               <w:right w:val="single" w:sz="4" w:space="0" w:color="auto"/>
             </w:tcBorders>
@@ -164,7 +127,7 @@
         </w:tc>
         <w:tc>
           <w:tcPr>
-            <w:tcW w:w="4260" w:type="dxa"/>
+            <w:tcW w:w="5632" w:type="dxa"/>
             <w:tcBorders>
               <w:top w:val="single" w:sz="4" w:space="0" w:color="auto"/>
               <w:left w:val="nil"/>
@@ -201,46 +164,10 @@
         </w:trPr>
         <w:tc>
           <w:tcPr>
-            <w:tcW w:w="2535" w:type="dxa"/>
+            <w:tcW w:w="2470" w:type="dxa"/>
             <w:tcBorders>
               <w:top w:val="single" w:sz="4" w:space="0" w:color="auto"/>
               <w:left w:val="single" w:sz="4" w:space="0" w:color="auto"/>
-              <w:bottom w:val="single" w:sz="4" w:space="0" w:color="auto"/>
-              <w:right w:val="single" w:sz="4" w:space="0" w:color="auto"/>
-            </w:tcBorders>
-            <w:shd w:val="clear" w:color="auto" w:fill="auto"/>
-            <w:noWrap/>
-            <w:vAlign w:val="center"/>
-          </w:tcPr>
-          <w:p>
-            <w:pPr>
-              <w:jc w:val="center"/>
-              <w:rPr>
-                <w:rFonts w:ascii="Calibri" w:hAnsi="Calibri" w:cs="Calibri"/>
-                <w:color w:val="000000"/>
-                <w:sz w:val="22"/>
-                <w:szCs w:val="22"/>
-                <w:lang w:eastAsia="zh-CN"/>
-              </w:rPr>
-            </w:pPr>
-            <w:r>
-              <w:rPr>
-                <w:rFonts w:ascii="Calibri" w:hAnsi="Calibri" w:cs="Calibri"/>
-                <w:color w:val="000000"/>
-                <w:sz w:val="22"/>
-                <w:szCs w:val="22"/>
-                <w:lang w:eastAsia="zh-CN"/>
-              </w:rPr>
-              <w:t>10/18/2012</w:t>
-            </w:r>
-          </w:p>
-        </w:tc>
-        <w:tc>
-          <w:tcPr>
-            <w:tcW w:w="2470" w:type="dxa"/>
-            <w:tcBorders>
-              <w:top w:val="single" w:sz="4" w:space="0" w:color="auto"/>
-              <w:left w:val="nil"/>
               <w:bottom w:val="single" w:sz="4" w:space="0" w:color="auto"/>
               <w:right w:val="single" w:sz="4" w:space="0" w:color="auto"/>
             </w:tcBorders>
@@ -303,7 +230,7 @@
         </w:tc>
         <w:tc>
           <w:tcPr>
-            <w:tcW w:w="4260" w:type="dxa"/>
+            <w:tcW w:w="5632" w:type="dxa"/>
             <w:tcBorders>
               <w:top w:val="single" w:sz="4" w:space="0" w:color="auto"/>
               <w:left w:val="nil"/>
@@ -405,67 +332,10 @@
         </w:trPr>
         <w:tc>
           <w:tcPr>
-            <w:tcW w:w="2535" w:type="dxa"/>
+            <w:tcW w:w="2470" w:type="dxa"/>
             <w:tcBorders>
               <w:top w:val="single" w:sz="4" w:space="0" w:color="auto"/>
               <w:left w:val="single" w:sz="4" w:space="0" w:color="auto"/>
-              <w:bottom w:val="single" w:sz="4" w:space="0" w:color="auto"/>
-              <w:right w:val="single" w:sz="4" w:space="0" w:color="auto"/>
-            </w:tcBorders>
-            <w:shd w:val="clear" w:color="auto" w:fill="auto"/>
-            <w:noWrap/>
-            <w:vAlign w:val="center"/>
-            <w:hideMark/>
-          </w:tcPr>
-          <w:p>
-            <w:pPr>
-              <w:jc w:val="center"/>
-              <w:rPr>
-                <w:rFonts w:ascii="Calibri" w:hAnsi="Calibri" w:cs="Calibri"/>
-                <w:color w:val="000000"/>
-                <w:sz w:val="22"/>
-                <w:szCs w:val="22"/>
-                <w:lang w:eastAsia="zh-CN"/>
-              </w:rPr>
-            </w:pPr>
-            <w:r>
-              <w:rPr>
-                <w:rFonts w:ascii="Calibri" w:hAnsi="Calibri" w:cs="Calibri"/>
-                <w:color w:val="000000"/>
-                <w:sz w:val="22"/>
-                <w:szCs w:val="22"/>
-                <w:lang w:eastAsia="zh-CN"/>
-              </w:rPr>
-              <w:t>10/</w:t>
-            </w:r>
-            <w:r>
-              <w:rPr>
-                <w:rFonts w:ascii="Calibri" w:hAnsi="Calibri" w:cs="Calibri"/>
-                <w:color w:val="000000"/>
-                <w:sz w:val="22"/>
-                <w:szCs w:val="22"/>
-                <w:lang w:eastAsia="zh-CN"/>
-              </w:rPr>
-              <w:t>23</w:t>
-            </w:r>
-            <w:r>
-              <w:rPr>
-                <w:rFonts w:ascii="Calibri" w:hAnsi="Calibri" w:cs="Calibri"/>
-                <w:color w:val="000000"/>
-                <w:sz w:val="22"/>
-                <w:szCs w:val="22"/>
-                <w:lang w:eastAsia="zh-CN"/>
-              </w:rPr>
-              <w:t>/2012 3 - 5pm</w:t>
-            </w:r>
-          </w:p>
-        </w:tc>
-        <w:tc>
-          <w:tcPr>
-            <w:tcW w:w="2470" w:type="dxa"/>
-            <w:tcBorders>
-              <w:top w:val="single" w:sz="4" w:space="0" w:color="auto"/>
-              <w:left w:val="nil"/>
               <w:bottom w:val="single" w:sz="4" w:space="0" w:color="auto"/>
               <w:right w:val="single" w:sz="4" w:space="0" w:color="auto"/>
             </w:tcBorders>
@@ -550,7 +420,7 @@
         </w:tc>
         <w:tc>
           <w:tcPr>
-            <w:tcW w:w="4260" w:type="dxa"/>
+            <w:tcW w:w="5632" w:type="dxa"/>
             <w:tcBorders>
               <w:top w:val="single" w:sz="4" w:space="0" w:color="auto"/>
               <w:left w:val="nil"/>
@@ -823,57 +693,10 @@
         </w:trPr>
         <w:tc>
           <w:tcPr>
-            <w:tcW w:w="2535" w:type="dxa"/>
-            <w:tcBorders>
-              <w:top w:val="nil"/>
-              <w:left w:val="single" w:sz="4" w:space="0" w:color="auto"/>
-              <w:bottom w:val="single" w:sz="4" w:space="0" w:color="auto"/>
-              <w:right w:val="single" w:sz="4" w:space="0" w:color="auto"/>
-            </w:tcBorders>
-            <w:shd w:val="clear" w:color="auto" w:fill="auto"/>
-            <w:noWrap/>
-            <w:vAlign w:val="center"/>
-            <w:hideMark/>
-          </w:tcPr>
-          <w:p>
-            <w:pPr>
-              <w:jc w:val="center"/>
-              <w:rPr>
-                <w:rFonts w:ascii="Calibri" w:hAnsi="Calibri" w:cs="Calibri"/>
-                <w:color w:val="000000"/>
-                <w:sz w:val="22"/>
-                <w:szCs w:val="22"/>
-                <w:lang w:eastAsia="zh-CN"/>
-              </w:rPr>
-            </w:pPr>
-            <w:r>
-              <w:rPr>
-                <w:rFonts w:ascii="Calibri" w:hAnsi="Calibri" w:cs="Calibri"/>
-                <w:color w:val="000000"/>
-                <w:sz w:val="22"/>
-                <w:szCs w:val="22"/>
-                <w:lang w:eastAsia="zh-CN"/>
-              </w:rPr>
-              <w:t>10/25</w:t>
-            </w:r>
-            <w:r>
-              <w:rPr>
-                <w:rFonts w:ascii="Calibri" w:hAnsi="Calibri" w:cs="Calibri"/>
-                <w:color w:val="000000"/>
-                <w:sz w:val="22"/>
-                <w:szCs w:val="22"/>
-                <w:lang w:eastAsia="zh-CN"/>
-              </w:rPr>
-              <w:t>/2012 3 - 5pm</w:t>
-            </w:r>
-          </w:p>
-        </w:tc>
-        <w:tc>
-          <w:tcPr>
             <w:tcW w:w="2470" w:type="dxa"/>
             <w:tcBorders>
-              <w:top w:val="nil"/>
-              <w:left w:val="nil"/>
+              <w:top w:val="single" w:sz="4" w:space="0" w:color="auto"/>
+              <w:left w:val="single" w:sz="4" w:space="0" w:color="auto"/>
               <w:bottom w:val="single" w:sz="4" w:space="0" w:color="auto"/>
               <w:right w:val="single" w:sz="4" w:space="0" w:color="auto"/>
             </w:tcBorders>
@@ -938,7 +761,7 @@
         </w:tc>
         <w:tc>
           <w:tcPr>
-            <w:tcW w:w="4260" w:type="dxa"/>
+            <w:tcW w:w="5632" w:type="dxa"/>
             <w:tcBorders>
               <w:top w:val="nil"/>
               <w:left w:val="nil"/>
@@ -974,185 +797,6 @@
         <w:trPr>
           <w:trHeight w:val="2835"/>
         </w:trPr>
-        <w:tc>
-          <w:tcPr>
-            <w:tcW w:w="2535" w:type="dxa"/>
-            <w:tcBorders>
-              <w:top w:val="single" w:sz="4" w:space="0" w:color="auto"/>
-              <w:left w:val="single" w:sz="4" w:space="0" w:color="auto"/>
-              <w:bottom w:val="single" w:sz="4" w:space="0" w:color="auto"/>
-              <w:right w:val="single" w:sz="4" w:space="0" w:color="auto"/>
-            </w:tcBorders>
-            <w:shd w:val="clear" w:color="auto" w:fill="auto"/>
-            <w:vAlign w:val="center"/>
-            <w:hideMark/>
-          </w:tcPr>
-          <w:p>
-            <w:pPr>
-              <w:jc w:val="center"/>
-              <w:rPr>
-                <w:rFonts w:ascii="Calibri" w:hAnsi="Calibri" w:cs="Calibri"/>
-                <w:color w:val="000000"/>
-                <w:sz w:val="22"/>
-                <w:szCs w:val="22"/>
-                <w:lang w:eastAsia="zh-CN"/>
-              </w:rPr>
-            </w:pPr>
-            <w:r>
-              <w:rPr>
-                <w:rFonts w:ascii="Calibri" w:hAnsi="Calibri" w:cs="Calibri"/>
-                <w:color w:val="000000"/>
-                <w:sz w:val="22"/>
-                <w:szCs w:val="22"/>
-                <w:lang w:eastAsia="zh-CN"/>
-              </w:rPr>
-              <w:t>10/30</w:t>
-            </w:r>
-            <w:r>
-              <w:rPr>
-                <w:rFonts w:ascii="Calibri" w:hAnsi="Calibri" w:cs="Calibri"/>
-                <w:color w:val="000000"/>
-                <w:sz w:val="22"/>
-                <w:szCs w:val="22"/>
-                <w:lang w:eastAsia="zh-CN"/>
-              </w:rPr>
-              <w:t>/2012 3 - 5pm</w:t>
-            </w:r>
-            <w:r>
-              <w:rPr>
-                <w:rFonts w:ascii="Calibri" w:hAnsi="Calibri" w:cs="Calibri"/>
-                <w:color w:val="000000"/>
-                <w:sz w:val="22"/>
-                <w:szCs w:val="22"/>
-                <w:lang w:eastAsia="zh-CN"/>
-              </w:rPr>
-              <w:br/>
-              <w:t>1</w:t>
-            </w:r>
-            <w:r>
-              <w:rPr>
-                <w:rFonts w:ascii="Calibri" w:hAnsi="Calibri" w:cs="Calibri"/>
-                <w:color w:val="000000"/>
-                <w:sz w:val="22"/>
-                <w:szCs w:val="22"/>
-                <w:lang w:eastAsia="zh-CN"/>
-              </w:rPr>
-              <w:t>1</w:t>
-            </w:r>
-            <w:r>
-              <w:rPr>
-                <w:rFonts w:ascii="Calibri" w:hAnsi="Calibri" w:cs="Calibri"/>
-                <w:color w:val="000000"/>
-                <w:sz w:val="22"/>
-                <w:szCs w:val="22"/>
-                <w:lang w:eastAsia="zh-CN"/>
-              </w:rPr>
-              <w:t>/</w:t>
-            </w:r>
-            <w:r>
-              <w:rPr>
-                <w:rFonts w:ascii="Calibri" w:hAnsi="Calibri" w:cs="Calibri"/>
-                <w:color w:val="000000"/>
-                <w:sz w:val="22"/>
-                <w:szCs w:val="22"/>
-                <w:lang w:eastAsia="zh-CN"/>
-              </w:rPr>
-              <w:t>1</w:t>
-            </w:r>
-            <w:r>
-              <w:rPr>
-                <w:rFonts w:ascii="Calibri" w:hAnsi="Calibri" w:cs="Calibri"/>
-                <w:color w:val="000000"/>
-                <w:sz w:val="22"/>
-                <w:szCs w:val="22"/>
-                <w:lang w:eastAsia="zh-CN"/>
-              </w:rPr>
-              <w:t>/2012 3 - 5pm</w:t>
-            </w:r>
-            <w:r>
-              <w:rPr>
-                <w:rFonts w:ascii="Calibri" w:hAnsi="Calibri" w:cs="Calibri"/>
-                <w:color w:val="000000"/>
-                <w:sz w:val="22"/>
-                <w:szCs w:val="22"/>
-                <w:lang w:eastAsia="zh-CN"/>
-              </w:rPr>
-              <w:br/>
-              <w:t>1</w:t>
-            </w:r>
-            <w:r>
-              <w:rPr>
-                <w:rFonts w:ascii="Calibri" w:hAnsi="Calibri" w:cs="Calibri"/>
-                <w:color w:val="000000"/>
-                <w:sz w:val="22"/>
-                <w:szCs w:val="22"/>
-                <w:lang w:eastAsia="zh-CN"/>
-              </w:rPr>
-              <w:t>1</w:t>
-            </w:r>
-            <w:r>
-              <w:rPr>
-                <w:rFonts w:ascii="Calibri" w:hAnsi="Calibri" w:cs="Calibri"/>
-                <w:color w:val="000000"/>
-                <w:sz w:val="22"/>
-                <w:szCs w:val="22"/>
-                <w:lang w:eastAsia="zh-CN"/>
-              </w:rPr>
-              <w:t>/</w:t>
-            </w:r>
-            <w:r>
-              <w:rPr>
-                <w:rFonts w:ascii="Calibri" w:hAnsi="Calibri" w:cs="Calibri"/>
-                <w:color w:val="000000"/>
-                <w:sz w:val="22"/>
-                <w:szCs w:val="22"/>
-                <w:lang w:eastAsia="zh-CN"/>
-              </w:rPr>
-              <w:t>6</w:t>
-            </w:r>
-            <w:r>
-              <w:rPr>
-                <w:rFonts w:ascii="Calibri" w:hAnsi="Calibri" w:cs="Calibri"/>
-                <w:color w:val="000000"/>
-                <w:sz w:val="22"/>
-                <w:szCs w:val="22"/>
-                <w:lang w:eastAsia="zh-CN"/>
-              </w:rPr>
-              <w:t>/2012 3 - 5pm</w:t>
-            </w:r>
-            <w:r>
-              <w:rPr>
-                <w:rFonts w:ascii="Calibri" w:hAnsi="Calibri" w:cs="Calibri"/>
-                <w:color w:val="000000"/>
-                <w:sz w:val="22"/>
-                <w:szCs w:val="22"/>
-                <w:lang w:eastAsia="zh-CN"/>
-              </w:rPr>
-              <w:br/>
-              <w:t>11/</w:t>
-            </w:r>
-            <w:r>
-              <w:rPr>
-                <w:rFonts w:ascii="Calibri" w:hAnsi="Calibri" w:cs="Calibri"/>
-                <w:color w:val="000000"/>
-                <w:sz w:val="22"/>
-                <w:szCs w:val="22"/>
-                <w:lang w:eastAsia="zh-CN"/>
-              </w:rPr>
-              <w:t>8</w:t>
-            </w:r>
-            <w:r>
-              <w:rPr>
-                <w:rFonts w:ascii="Calibri" w:hAnsi="Calibri" w:cs="Calibri"/>
-                <w:color w:val="000000"/>
-                <w:sz w:val="22"/>
-                <w:szCs w:val="22"/>
-                <w:lang w:eastAsia="zh-CN"/>
-              </w:rPr>
-              <w:t>/2012 3 - 5pm</w:t>
-            </w:r>
-          </w:p>
-        </w:tc>
         <w:tc>
           <w:tcPr>
             <w:tcW w:w="2470" w:type="dxa"/>
@@ -1223,7 +867,7 @@
         </w:tc>
         <w:tc>
           <w:tcPr>
-            <w:tcW w:w="4260" w:type="dxa"/>
+            <w:tcW w:w="5632" w:type="dxa"/>
             <w:tcBorders>
               <w:top w:val="single" w:sz="4" w:space="0" w:color="auto"/>
               <w:left w:val="single" w:sz="4" w:space="0" w:color="auto"/>
@@ -1324,109 +968,10 @@
         </w:trPr>
         <w:tc>
           <w:tcPr>
-            <w:tcW w:w="2535" w:type="dxa"/>
+            <w:tcW w:w="2470" w:type="dxa"/>
             <w:tcBorders>
               <w:top w:val="single" w:sz="4" w:space="0" w:color="auto"/>
               <w:left w:val="single" w:sz="4" w:space="0" w:color="auto"/>
-              <w:bottom w:val="single" w:sz="4" w:space="0" w:color="auto"/>
-              <w:right w:val="single" w:sz="4" w:space="0" w:color="auto"/>
-            </w:tcBorders>
-            <w:shd w:val="clear" w:color="auto" w:fill="auto"/>
-            <w:noWrap/>
-            <w:vAlign w:val="center"/>
-            <w:hideMark/>
-          </w:tcPr>
-          <w:p>
-            <w:pPr>
-              <w:jc w:val="center"/>
-              <w:rPr>
-                <w:rFonts w:ascii="Calibri" w:hAnsi="Calibri" w:cs="Calibri"/>
-                <w:color w:val="000000"/>
-                <w:sz w:val="22"/>
-                <w:szCs w:val="22"/>
-                <w:lang w:eastAsia="zh-CN"/>
-              </w:rPr>
-            </w:pPr>
-            <w:r>
-              <w:rPr>
-                <w:rFonts w:ascii="Calibri" w:hAnsi="Calibri" w:cs="Calibri"/>
-                <w:color w:val="000000"/>
-                <w:sz w:val="22"/>
-                <w:szCs w:val="22"/>
-                <w:lang w:eastAsia="zh-CN"/>
-              </w:rPr>
-              <w:t>11/</w:t>
-            </w:r>
-            <w:r>
-              <w:rPr>
-                <w:rFonts w:ascii="Calibri" w:hAnsi="Calibri" w:cs="Calibri"/>
-                <w:color w:val="000000"/>
-                <w:sz w:val="22"/>
-                <w:szCs w:val="22"/>
-                <w:lang w:eastAsia="zh-CN"/>
-              </w:rPr>
-              <w:t>13</w:t>
-            </w:r>
-            <w:r>
-              <w:rPr>
-                <w:rFonts w:ascii="Calibri" w:hAnsi="Calibri" w:cs="Calibri"/>
-                <w:color w:val="000000"/>
-                <w:sz w:val="22"/>
-                <w:szCs w:val="22"/>
-                <w:lang w:eastAsia="zh-CN"/>
-              </w:rPr>
-              <w:t>/2012 3 - 5pm</w:t>
-            </w:r>
-          </w:p>
-          <w:p>
-            <w:pPr>
-              <w:jc w:val="center"/>
-              <w:rPr>
-                <w:rFonts w:ascii="Calibri" w:hAnsi="Calibri" w:cs="Calibri"/>
-                <w:color w:val="000000"/>
-                <w:sz w:val="22"/>
-                <w:szCs w:val="22"/>
-                <w:lang w:eastAsia="zh-CN"/>
-              </w:rPr>
-            </w:pPr>
-            <w:r>
-              <w:rPr>
-                <w:rFonts w:ascii="Calibri" w:hAnsi="Calibri" w:cs="Calibri"/>
-                <w:color w:val="000000"/>
-                <w:sz w:val="22"/>
-                <w:szCs w:val="22"/>
-                <w:lang w:eastAsia="zh-CN"/>
-              </w:rPr>
-              <w:t>11/</w:t>
-            </w:r>
-            <w:r>
-              <w:rPr>
-                <w:rFonts w:ascii="Calibri" w:hAnsi="Calibri" w:cs="Calibri"/>
-                <w:color w:val="000000"/>
-                <w:sz w:val="22"/>
-                <w:szCs w:val="22"/>
-                <w:lang w:eastAsia="zh-CN"/>
-              </w:rPr>
-              <w:t>15</w:t>
-            </w:r>
-            <w:r>
-              <w:rPr>
-                <w:rFonts w:ascii="Calibri" w:hAnsi="Calibri" w:cs="Calibri"/>
-                <w:color w:val="000000"/>
-                <w:sz w:val="22"/>
-                <w:szCs w:val="22"/>
-                <w:lang w:eastAsia="zh-CN"/>
-              </w:rPr>
-              <w:t>/2012 3 - 5pm</w:t>
-            </w:r>
-          </w:p>
-        </w:tc>
-        <w:tc>
-          <w:tcPr>
-            <w:tcW w:w="2470" w:type="dxa"/>
-            <w:tcBorders>
-              <w:top w:val="single" w:sz="4" w:space="0" w:color="auto"/>
-              <w:left w:val="nil"/>
               <w:bottom w:val="single" w:sz="4" w:space="0" w:color="auto"/>
               <w:right w:val="single" w:sz="4" w:space="0" w:color="auto"/>
             </w:tcBorders>
@@ -1520,7 +1065,7 @@
         </w:tc>
         <w:tc>
           <w:tcPr>
-            <w:tcW w:w="4260" w:type="dxa"/>
+            <w:tcW w:w="5632" w:type="dxa"/>
             <w:tcBorders>
               <w:top w:val="single" w:sz="4" w:space="0" w:color="auto"/>
               <w:left w:val="nil"/>
@@ -1556,525 +1101,6 @@
         <w:trPr>
           <w:trHeight w:val="3300"/>
         </w:trPr>
-        <w:tc>
-          <w:tcPr>
-            <w:tcW w:w="2535" w:type="dxa"/>
-            <w:tcBorders>
-              <w:top w:val="single" w:sz="4" w:space="0" w:color="auto"/>
-              <w:left w:val="single" w:sz="4" w:space="0" w:color="auto"/>
-              <w:bottom w:val="single" w:sz="4" w:space="0" w:color="auto"/>
-              <w:right w:val="single" w:sz="4" w:space="0" w:color="auto"/>
-            </w:tcBorders>
-            <w:shd w:val="clear" w:color="auto" w:fill="auto"/>
-            <w:vAlign w:val="center"/>
-            <w:hideMark/>
-          </w:tcPr>
-          <w:p>
-            <w:pPr>
-              <w:jc w:val="center"/>
-              <w:rPr>
-                <w:rFonts w:ascii="Calibri" w:hAnsi="Calibri" w:cs="Calibri"/>
-                <w:color w:val="000000"/>
-                <w:sz w:val="22"/>
-                <w:szCs w:val="22"/>
-                <w:lang w:eastAsia="zh-CN"/>
-              </w:rPr>
-            </w:pPr>
-            <w:r>
-              <w:rPr>
-                <w:rFonts w:ascii="Calibri" w:hAnsi="Calibri" w:cs="Calibri"/>
-                <w:color w:val="000000"/>
-                <w:sz w:val="22"/>
-                <w:szCs w:val="22"/>
-                <w:lang w:eastAsia="zh-CN"/>
-              </w:rPr>
-              <w:lastRenderedPageBreak/>
-              <w:t>11/</w:t>
-            </w:r>
-            <w:r>
-              <w:rPr>
-                <w:rFonts w:ascii="Calibri" w:hAnsi="Calibri" w:cs="Calibri"/>
-                <w:color w:val="000000"/>
-                <w:sz w:val="22"/>
-                <w:szCs w:val="22"/>
-                <w:lang w:eastAsia="zh-CN"/>
-              </w:rPr>
-              <w:t>20</w:t>
-            </w:r>
-            <w:r>
-              <w:rPr>
-                <w:rFonts w:ascii="Calibri" w:hAnsi="Calibri" w:cs="Calibri"/>
-                <w:color w:val="000000"/>
-                <w:sz w:val="22"/>
-                <w:szCs w:val="22"/>
-                <w:lang w:eastAsia="zh-CN"/>
-              </w:rPr>
-              <w:t>/2012 3 - 5pm</w:t>
-            </w:r>
-          </w:p>
-          <w:p>
-            <w:pPr>
-              <w:jc w:val="center"/>
-              <w:rPr>
-                <w:rFonts w:ascii="Calibri" w:hAnsi="Calibri" w:cs="Calibri"/>
-                <w:color w:val="000000"/>
-                <w:sz w:val="22"/>
-                <w:szCs w:val="22"/>
-                <w:lang w:eastAsia="zh-CN"/>
-              </w:rPr>
-            </w:pPr>
-            <w:r>
-              <w:rPr>
-                <w:rFonts w:ascii="Calibri" w:hAnsi="Calibri" w:cs="Calibri"/>
-                <w:color w:val="000000"/>
-                <w:sz w:val="22"/>
-                <w:szCs w:val="22"/>
-                <w:lang w:eastAsia="zh-CN"/>
-              </w:rPr>
-              <w:t>11/</w:t>
-            </w:r>
-            <w:r>
-              <w:rPr>
-                <w:rFonts w:ascii="Calibri" w:hAnsi="Calibri" w:cs="Calibri"/>
-                <w:color w:val="000000"/>
-                <w:sz w:val="22"/>
-                <w:szCs w:val="22"/>
-                <w:lang w:eastAsia="zh-CN"/>
-              </w:rPr>
-              <w:t>27</w:t>
-            </w:r>
-            <w:r>
-              <w:rPr>
-                <w:rFonts w:ascii="Calibri" w:hAnsi="Calibri" w:cs="Calibri"/>
-                <w:color w:val="000000"/>
-                <w:sz w:val="22"/>
-                <w:szCs w:val="22"/>
-                <w:lang w:eastAsia="zh-CN"/>
-              </w:rPr>
-              <w:t>/2012 3 - 5pm</w:t>
-            </w:r>
-            <w:r>
-              <w:rPr>
-                <w:rFonts w:ascii="Calibri" w:hAnsi="Calibri" w:cs="Calibri"/>
-                <w:color w:val="000000"/>
-                <w:sz w:val="22"/>
-                <w:szCs w:val="22"/>
-                <w:lang w:eastAsia="zh-CN"/>
-              </w:rPr>
-              <w:br/>
-              <w:t>11/</w:t>
-            </w:r>
-            <w:r>
-              <w:rPr>
-                <w:rFonts w:ascii="Calibri" w:hAnsi="Calibri" w:cs="Calibri"/>
-                <w:color w:val="000000"/>
-                <w:sz w:val="22"/>
-                <w:szCs w:val="22"/>
-                <w:lang w:eastAsia="zh-CN"/>
-              </w:rPr>
-              <w:t>29</w:t>
-            </w:r>
-            <w:r>
-              <w:rPr>
-                <w:rFonts w:ascii="Calibri" w:hAnsi="Calibri" w:cs="Calibri"/>
-                <w:color w:val="000000"/>
-                <w:sz w:val="22"/>
-                <w:szCs w:val="22"/>
-                <w:lang w:eastAsia="zh-CN"/>
-              </w:rPr>
-              <w:t>/2012 3 - 5pm</w:t>
-            </w:r>
-            <w:r>
-              <w:rPr>
-                <w:rFonts w:ascii="Calibri" w:hAnsi="Calibri" w:cs="Calibri"/>
-                <w:color w:val="000000"/>
-                <w:sz w:val="22"/>
-                <w:szCs w:val="22"/>
-                <w:lang w:eastAsia="zh-CN"/>
-              </w:rPr>
-              <w:br/>
-              <w:t>1</w:t>
-            </w:r>
-            <w:r>
-              <w:rPr>
-                <w:rFonts w:ascii="Calibri" w:hAnsi="Calibri" w:cs="Calibri"/>
-                <w:color w:val="000000"/>
-                <w:sz w:val="22"/>
-                <w:szCs w:val="22"/>
-                <w:lang w:eastAsia="zh-CN"/>
-              </w:rPr>
-              <w:t>2</w:t>
-            </w:r>
-            <w:r>
-              <w:rPr>
-                <w:rFonts w:ascii="Calibri" w:hAnsi="Calibri" w:cs="Calibri"/>
-                <w:color w:val="000000"/>
-                <w:sz w:val="22"/>
-                <w:szCs w:val="22"/>
-                <w:lang w:eastAsia="zh-CN"/>
-              </w:rPr>
-              <w:t>/</w:t>
-            </w:r>
-            <w:r>
-              <w:rPr>
-                <w:rFonts w:ascii="Calibri" w:hAnsi="Calibri" w:cs="Calibri"/>
-                <w:color w:val="000000"/>
-                <w:sz w:val="22"/>
-                <w:szCs w:val="22"/>
-                <w:lang w:eastAsia="zh-CN"/>
-              </w:rPr>
-              <w:t>0</w:t>
-            </w:r>
-            <w:r>
-              <w:rPr>
-                <w:rFonts w:ascii="Calibri" w:hAnsi="Calibri" w:cs="Calibri"/>
-                <w:color w:val="000000"/>
-                <w:sz w:val="22"/>
-                <w:szCs w:val="22"/>
-                <w:lang w:eastAsia="zh-CN"/>
-              </w:rPr>
-              <w:t>4</w:t>
-            </w:r>
-            <w:r>
-              <w:rPr>
-                <w:rFonts w:ascii="Calibri" w:hAnsi="Calibri" w:cs="Calibri"/>
-                <w:color w:val="000000"/>
-                <w:sz w:val="22"/>
-                <w:szCs w:val="22"/>
-                <w:lang w:eastAsia="zh-CN"/>
-              </w:rPr>
-              <w:t>/2012 3 - 5pm</w:t>
-            </w:r>
-            <w:r>
-              <w:rPr>
-                <w:rFonts w:ascii="Calibri" w:hAnsi="Calibri" w:cs="Calibri"/>
-                <w:color w:val="000000"/>
-                <w:sz w:val="22"/>
-                <w:szCs w:val="22"/>
-                <w:lang w:eastAsia="zh-CN"/>
-              </w:rPr>
-              <w:br/>
-              <w:t>1</w:t>
-            </w:r>
-            <w:r>
-              <w:rPr>
-                <w:rFonts w:ascii="Calibri" w:hAnsi="Calibri" w:cs="Calibri"/>
-                <w:color w:val="000000"/>
-                <w:sz w:val="22"/>
-                <w:szCs w:val="22"/>
-                <w:lang w:eastAsia="zh-CN"/>
-              </w:rPr>
-              <w:t>2</w:t>
-            </w:r>
-            <w:r>
-              <w:rPr>
-                <w:rFonts w:ascii="Calibri" w:hAnsi="Calibri" w:cs="Calibri"/>
-                <w:color w:val="000000"/>
-                <w:sz w:val="22"/>
-                <w:szCs w:val="22"/>
-                <w:lang w:eastAsia="zh-CN"/>
-              </w:rPr>
-              <w:t>/</w:t>
-            </w:r>
-            <w:r>
-              <w:rPr>
-                <w:rFonts w:ascii="Calibri" w:hAnsi="Calibri" w:cs="Calibri"/>
-                <w:color w:val="000000"/>
-                <w:sz w:val="22"/>
-                <w:szCs w:val="22"/>
-                <w:lang w:eastAsia="zh-CN"/>
-              </w:rPr>
-              <w:t>0</w:t>
-            </w:r>
-            <w:r>
-              <w:rPr>
-                <w:rFonts w:ascii="Calibri" w:hAnsi="Calibri" w:cs="Calibri"/>
-                <w:color w:val="000000"/>
-                <w:sz w:val="22"/>
-                <w:szCs w:val="22"/>
-                <w:lang w:eastAsia="zh-CN"/>
-              </w:rPr>
-              <w:t>6</w:t>
-            </w:r>
-            <w:r>
-              <w:rPr>
-                <w:rFonts w:ascii="Calibri" w:hAnsi="Calibri" w:cs="Calibri"/>
-                <w:color w:val="000000"/>
-                <w:sz w:val="22"/>
-                <w:szCs w:val="22"/>
-                <w:lang w:eastAsia="zh-CN"/>
-              </w:rPr>
-              <w:t>/2012 3 - 5pm</w:t>
-            </w:r>
-            <w:r>
-              <w:rPr>
-                <w:rFonts w:ascii="Calibri" w:hAnsi="Calibri" w:cs="Calibri"/>
-                <w:color w:val="000000"/>
-                <w:sz w:val="22"/>
-                <w:szCs w:val="22"/>
-                <w:lang w:eastAsia="zh-CN"/>
-              </w:rPr>
-              <w:br/>
-              <w:t>12/</w:t>
-            </w:r>
-            <w:r>
-              <w:rPr>
-                <w:rFonts w:ascii="Calibri" w:hAnsi="Calibri" w:cs="Calibri"/>
-                <w:color w:val="000000"/>
-                <w:sz w:val="22"/>
-                <w:szCs w:val="22"/>
-                <w:lang w:eastAsia="zh-CN"/>
-              </w:rPr>
-              <w:t>11</w:t>
-            </w:r>
-            <w:r>
-              <w:rPr>
-                <w:rFonts w:ascii="Calibri" w:hAnsi="Calibri" w:cs="Calibri"/>
-                <w:color w:val="000000"/>
-                <w:sz w:val="22"/>
-                <w:szCs w:val="22"/>
-                <w:lang w:eastAsia="zh-CN"/>
-              </w:rPr>
-              <w:t>/2012 3 - 5pm</w:t>
-            </w:r>
-            <w:r>
-              <w:rPr>
-                <w:rFonts w:ascii="Calibri" w:hAnsi="Calibri" w:cs="Calibri"/>
-                <w:color w:val="000000"/>
-                <w:sz w:val="22"/>
-                <w:szCs w:val="22"/>
-                <w:lang w:eastAsia="zh-CN"/>
-              </w:rPr>
-              <w:br/>
-              <w:t>12/</w:t>
-            </w:r>
-            <w:r>
-              <w:rPr>
-                <w:rFonts w:ascii="Calibri" w:hAnsi="Calibri" w:cs="Calibri"/>
-                <w:color w:val="000000"/>
-                <w:sz w:val="22"/>
-                <w:szCs w:val="22"/>
-                <w:lang w:eastAsia="zh-CN"/>
-              </w:rPr>
-              <w:t>13</w:t>
-            </w:r>
-            <w:r>
-              <w:rPr>
-                <w:rFonts w:ascii="Calibri" w:hAnsi="Calibri" w:cs="Calibri"/>
-                <w:color w:val="000000"/>
-                <w:sz w:val="22"/>
-                <w:szCs w:val="22"/>
-                <w:lang w:eastAsia="zh-CN"/>
-              </w:rPr>
-              <w:t>/2012 3 - 5pm</w:t>
-            </w:r>
-          </w:p>
-          <w:p>
-            <w:pPr>
-              <w:jc w:val="center"/>
-              <w:rPr>
-                <w:rFonts w:ascii="Calibri" w:hAnsi="Calibri" w:cs="Calibri"/>
-                <w:color w:val="000000"/>
-                <w:sz w:val="22"/>
-                <w:szCs w:val="22"/>
-                <w:lang w:eastAsia="zh-CN"/>
-              </w:rPr>
-            </w:pPr>
-            <w:r>
-              <w:rPr>
-                <w:rFonts w:ascii="Calibri" w:hAnsi="Calibri" w:cs="Calibri"/>
-                <w:color w:val="000000"/>
-                <w:sz w:val="22"/>
-                <w:szCs w:val="22"/>
-                <w:lang w:eastAsia="zh-CN"/>
-              </w:rPr>
-              <w:t>12/18/2012 3 – 5 pm</w:t>
-            </w:r>
-            <w:r>
-              <w:rPr>
-                <w:rFonts w:ascii="Calibri" w:hAnsi="Calibri" w:cs="Calibri"/>
-                <w:color w:val="000000"/>
-                <w:sz w:val="22"/>
-                <w:szCs w:val="22"/>
-                <w:lang w:eastAsia="zh-CN"/>
-              </w:rPr>
-              <w:br/>
-              <w:t>12/</w:t>
-            </w:r>
-            <w:r>
-              <w:rPr>
-                <w:rFonts w:ascii="Calibri" w:hAnsi="Calibri" w:cs="Calibri"/>
-                <w:color w:val="000000"/>
-                <w:sz w:val="22"/>
-                <w:szCs w:val="22"/>
-                <w:lang w:eastAsia="zh-CN"/>
-              </w:rPr>
-              <w:t>20/2012 3 - 5pm</w:t>
-            </w:r>
-            <w:r>
-              <w:rPr>
-                <w:rFonts w:ascii="Calibri" w:hAnsi="Calibri" w:cs="Calibri"/>
-                <w:color w:val="000000"/>
-                <w:sz w:val="22"/>
-                <w:szCs w:val="22"/>
-                <w:lang w:eastAsia="zh-CN"/>
-              </w:rPr>
-              <w:br/>
-            </w:r>
-            <w:r>
-              <w:rPr>
-                <w:rFonts w:ascii="Calibri" w:hAnsi="Calibri" w:cs="Calibri"/>
-                <w:color w:val="000000"/>
-                <w:sz w:val="22"/>
-                <w:szCs w:val="22"/>
-                <w:lang w:eastAsia="zh-CN"/>
-              </w:rPr>
-              <w:t>0</w:t>
-            </w:r>
-            <w:r>
-              <w:rPr>
-                <w:rFonts w:ascii="Calibri" w:hAnsi="Calibri" w:cs="Calibri"/>
-                <w:color w:val="000000"/>
-                <w:sz w:val="22"/>
-                <w:szCs w:val="22"/>
-                <w:lang w:eastAsia="zh-CN"/>
-              </w:rPr>
-              <w:t>1</w:t>
-            </w:r>
-            <w:r>
-              <w:rPr>
-                <w:rFonts w:ascii="Calibri" w:hAnsi="Calibri" w:cs="Calibri"/>
-                <w:color w:val="000000"/>
-                <w:sz w:val="22"/>
-                <w:szCs w:val="22"/>
-                <w:lang w:eastAsia="zh-CN"/>
-              </w:rPr>
-              <w:t>/</w:t>
-            </w:r>
-            <w:r>
-              <w:rPr>
-                <w:rFonts w:ascii="Calibri" w:hAnsi="Calibri" w:cs="Calibri"/>
-                <w:color w:val="000000"/>
-                <w:sz w:val="22"/>
-                <w:szCs w:val="22"/>
-                <w:lang w:eastAsia="zh-CN"/>
-              </w:rPr>
-              <w:t>0</w:t>
-            </w:r>
-            <w:r>
-              <w:rPr>
-                <w:rFonts w:ascii="Calibri" w:hAnsi="Calibri" w:cs="Calibri"/>
-                <w:color w:val="000000"/>
-                <w:sz w:val="22"/>
-                <w:szCs w:val="22"/>
-                <w:lang w:eastAsia="zh-CN"/>
-              </w:rPr>
-              <w:t>8</w:t>
-            </w:r>
-            <w:r>
-              <w:rPr>
-                <w:rFonts w:ascii="Calibri" w:hAnsi="Calibri" w:cs="Calibri"/>
-                <w:color w:val="000000"/>
-                <w:sz w:val="22"/>
-                <w:szCs w:val="22"/>
-                <w:lang w:eastAsia="zh-CN"/>
-              </w:rPr>
-              <w:t>/201</w:t>
-            </w:r>
-            <w:r>
-              <w:rPr>
-                <w:rFonts w:ascii="Calibri" w:hAnsi="Calibri" w:cs="Calibri"/>
-                <w:color w:val="000000"/>
-                <w:sz w:val="22"/>
-                <w:szCs w:val="22"/>
-                <w:lang w:eastAsia="zh-CN"/>
-              </w:rPr>
-              <w:t>3</w:t>
-            </w:r>
-            <w:r>
-              <w:rPr>
-                <w:rFonts w:ascii="Calibri" w:hAnsi="Calibri" w:cs="Calibri"/>
-                <w:color w:val="000000"/>
-                <w:sz w:val="22"/>
-                <w:szCs w:val="22"/>
-                <w:lang w:eastAsia="zh-CN"/>
-              </w:rPr>
-              <w:t xml:space="preserve"> 3 - 5pm</w:t>
-            </w:r>
-          </w:p>
-          <w:p>
-            <w:pPr>
-              <w:jc w:val="center"/>
-              <w:rPr>
-                <w:rFonts w:ascii="Calibri" w:hAnsi="Calibri" w:cs="Calibri"/>
-                <w:color w:val="000000"/>
-                <w:sz w:val="22"/>
-                <w:szCs w:val="22"/>
-                <w:lang w:eastAsia="zh-CN"/>
-              </w:rPr>
-            </w:pPr>
-            <w:r>
-              <w:rPr>
-                <w:rFonts w:ascii="Calibri" w:hAnsi="Calibri" w:cs="Calibri"/>
-                <w:color w:val="000000"/>
-                <w:sz w:val="22"/>
-                <w:szCs w:val="22"/>
-                <w:lang w:eastAsia="zh-CN"/>
-              </w:rPr>
-              <w:t>0</w:t>
-            </w:r>
-            <w:r>
-              <w:rPr>
-                <w:rFonts w:ascii="Calibri" w:hAnsi="Calibri" w:cs="Calibri"/>
-                <w:color w:val="000000"/>
-                <w:sz w:val="22"/>
-                <w:szCs w:val="22"/>
-                <w:lang w:eastAsia="zh-CN"/>
-              </w:rPr>
-              <w:t>1/10/2013 3</w:t>
-            </w:r>
-            <w:r>
-              <w:rPr>
-                <w:rFonts w:ascii="Calibri" w:hAnsi="Calibri" w:cs="Calibri"/>
-                <w:color w:val="000000"/>
-                <w:sz w:val="22"/>
-                <w:szCs w:val="22"/>
-                <w:lang w:eastAsia="zh-CN"/>
-              </w:rPr>
-              <w:t xml:space="preserve"> </w:t>
-            </w:r>
-            <w:r>
-              <w:rPr>
-                <w:rFonts w:ascii="Calibri" w:hAnsi="Calibri" w:cs="Calibri"/>
-                <w:color w:val="000000"/>
-                <w:sz w:val="22"/>
-                <w:szCs w:val="22"/>
-                <w:lang w:eastAsia="zh-CN"/>
-              </w:rPr>
-              <w:t>-</w:t>
-            </w:r>
-            <w:r>
-              <w:rPr>
-                <w:rFonts w:ascii="Calibri" w:hAnsi="Calibri" w:cs="Calibri"/>
-                <w:color w:val="000000"/>
-                <w:sz w:val="22"/>
-                <w:szCs w:val="22"/>
-                <w:lang w:eastAsia="zh-CN"/>
-              </w:rPr>
-              <w:t xml:space="preserve"> </w:t>
-            </w:r>
-            <w:r>
-              <w:rPr>
-                <w:rFonts w:ascii="Calibri" w:hAnsi="Calibri" w:cs="Calibri"/>
-                <w:color w:val="000000"/>
-                <w:sz w:val="22"/>
-                <w:szCs w:val="22"/>
-                <w:lang w:eastAsia="zh-CN"/>
-              </w:rPr>
-              <w:t>5pm</w:t>
-            </w:r>
-          </w:p>
-        </w:tc>
         <w:tc>
           <w:tcPr>
             <w:tcW w:w="2470" w:type="dxa"/>
@@ -2105,6 +1131,7 @@
                 <w:sz w:val="24"/>
                 <w:lang w:val="en-GB" w:eastAsia="zh-CN"/>
               </w:rPr>
+              <w:lastRenderedPageBreak/>
               <w:t>Project Workshops</w:t>
             </w:r>
           </w:p>
@@ -2163,7 +1190,7 @@
         </w:tc>
         <w:tc>
           <w:tcPr>
-            <w:tcW w:w="4260" w:type="dxa"/>
+            <w:tcW w:w="5632" w:type="dxa"/>
             <w:tcBorders>
               <w:top w:val="single" w:sz="4" w:space="0" w:color="auto"/>
               <w:left w:val="single" w:sz="4" w:space="0" w:color="auto"/>
@@ -2190,7 +1217,18 @@
                 <w:sz w:val="24"/>
                 <w:lang w:val="en-GB" w:eastAsia="zh-CN"/>
               </w:rPr>
-              <w:t xml:space="preserve">Project Teams will work in mentored iterations of project design. Teams will have required specs, and completion of the project in timely fashion will be basis for evaluation. Teams that complete initial requirements early will be given opportunities to further develop their project.  </w:t>
+              <w:t xml:space="preserve">Project Teams will work in mentored iterations of </w:t>
+            </w:r>
+            <w:bookmarkStart w:id="0" w:name="_GoBack"/>
+            <w:bookmarkEnd w:id="0"/>
+            <w:r>
+              <w:rPr>
+                <w:rFonts w:ascii="Calibri" w:hAnsi="Calibri" w:cs="Calibri"/>
+                <w:color w:val="000000"/>
+                <w:sz w:val="24"/>
+                <w:lang w:val="en-GB" w:eastAsia="zh-CN"/>
+              </w:rPr>
+              <w:t xml:space="preserve">project design. Teams will have required specs, and completion of the project in timely fashion will be basis for evaluation. Teams that complete initial requirements early will be given opportunities to further develop their project.  </w:t>
             </w:r>
           </w:p>
         </w:tc>
@@ -2201,7 +1239,7 @@
         </w:trPr>
         <w:tc>
           <w:tcPr>
-            <w:tcW w:w="2535" w:type="dxa"/>
+            <w:tcW w:w="2470" w:type="dxa"/>
             <w:tcBorders>
               <w:top w:val="single" w:sz="4" w:space="0" w:color="auto"/>
               <w:left w:val="single" w:sz="4" w:space="0" w:color="auto"/>
@@ -2218,62 +1256,6 @@
               <w:rPr>
                 <w:rFonts w:ascii="Calibri" w:hAnsi="Calibri" w:cs="Calibri"/>
                 <w:color w:val="000000"/>
-                <w:sz w:val="22"/>
-                <w:szCs w:val="22"/>
-                <w:lang w:eastAsia="zh-CN"/>
-              </w:rPr>
-            </w:pPr>
-            <w:r>
-              <w:rPr>
-                <w:rFonts w:ascii="Calibri" w:hAnsi="Calibri" w:cs="Calibri"/>
-                <w:color w:val="000000"/>
-                <w:sz w:val="22"/>
-                <w:szCs w:val="22"/>
-                <w:lang w:eastAsia="zh-CN"/>
-              </w:rPr>
-              <w:t>1/15</w:t>
-            </w:r>
-            <w:r>
-              <w:rPr>
-                <w:rFonts w:ascii="Calibri" w:hAnsi="Calibri" w:cs="Calibri"/>
-                <w:color w:val="000000"/>
-                <w:sz w:val="22"/>
-                <w:szCs w:val="22"/>
-                <w:lang w:eastAsia="zh-CN"/>
-              </w:rPr>
-              <w:t>/201</w:t>
-            </w:r>
-            <w:r>
-              <w:rPr>
-                <w:rFonts w:ascii="Calibri" w:hAnsi="Calibri" w:cs="Calibri"/>
-                <w:color w:val="000000"/>
-                <w:sz w:val="22"/>
-                <w:szCs w:val="22"/>
-                <w:lang w:eastAsia="zh-CN"/>
-              </w:rPr>
-              <w:t>3 3 - 5pm</w:t>
-            </w:r>
-          </w:p>
-        </w:tc>
-        <w:tc>
-          <w:tcPr>
-            <w:tcW w:w="2470" w:type="dxa"/>
-            <w:tcBorders>
-              <w:top w:val="single" w:sz="4" w:space="0" w:color="auto"/>
-              <w:left w:val="nil"/>
-              <w:bottom w:val="single" w:sz="4" w:space="0" w:color="auto"/>
-              <w:right w:val="single" w:sz="4" w:space="0" w:color="auto"/>
-            </w:tcBorders>
-            <w:shd w:val="clear" w:color="auto" w:fill="auto"/>
-            <w:vAlign w:val="center"/>
-            <w:hideMark/>
-          </w:tcPr>
-          <w:p>
-            <w:pPr>
-              <w:jc w:val="center"/>
-              <w:rPr>
-                <w:rFonts w:ascii="Calibri" w:hAnsi="Calibri" w:cs="Calibri"/>
-                <w:color w:val="000000"/>
                 <w:sz w:val="24"/>
                 <w:lang w:val="en-GB" w:eastAsia="zh-CN"/>
               </w:rPr>
@@ -2293,6 +1275,7 @@
               <w:jc w:val="center"/>
               <w:rPr>
                 <w:rFonts w:ascii="Calibri" w:hAnsi="Calibri" w:cs="Calibri"/>
+                <w:b/>
                 <w:color w:val="000000"/>
                 <w:sz w:val="24"/>
                 <w:lang w:eastAsia="zh-CN"/>
@@ -2305,16 +1288,7 @@
                 <w:sz w:val="24"/>
                 <w:lang w:val="en-GB" w:eastAsia="zh-CN"/>
               </w:rPr>
-              <w:t xml:space="preserve"> prepare </w:t>
-            </w:r>
-            <w:r>
-              <w:rPr>
-                <w:rFonts w:ascii="Calibri" w:hAnsi="Calibri" w:cs="Calibri"/>
-                <w:color w:val="000000"/>
-                <w:sz w:val="24"/>
-                <w:lang w:val="en-GB" w:eastAsia="zh-CN"/>
-              </w:rPr>
-              <w:t>/ Feedback</w:t>
+              <w:t xml:space="preserve"> prepare / Feedback</w:t>
             </w:r>
           </w:p>
         </w:tc>
@@ -2363,7 +1337,7 @@
         </w:tc>
         <w:tc>
           <w:tcPr>
-            <w:tcW w:w="4260" w:type="dxa"/>
+            <w:tcW w:w="5632" w:type="dxa"/>
             <w:tcBorders>
               <w:top w:val="single" w:sz="4" w:space="0" w:color="auto"/>
               <w:left w:val="nil"/>
@@ -2408,18 +1382,7 @@
                 <w:sz w:val="24"/>
                 <w:lang w:val="en-GB" w:eastAsia="zh-CN"/>
               </w:rPr>
-              <w:t>, final test and modify fron</w:t>
-            </w:r>
-            <w:bookmarkStart w:id="0" w:name="_GoBack"/>
-            <w:bookmarkEnd w:id="0"/>
-            <w:r>
-              <w:rPr>
-                <w:rFonts w:ascii="Calibri" w:hAnsi="Calibri" w:cs="Calibri"/>
-                <w:color w:val="000000"/>
-                <w:sz w:val="24"/>
-                <w:lang w:val="en-GB" w:eastAsia="zh-CN"/>
-              </w:rPr>
-              <w:t xml:space="preserve">t page design and make </w:t>
+              <w:t xml:space="preserve">, final test and modify front page design and make </w:t>
             </w:r>
             <w:r>
               <w:rPr>
@@ -2448,45 +1411,10 @@
         </w:trPr>
         <w:tc>
           <w:tcPr>
-            <w:tcW w:w="2535" w:type="dxa"/>
+            <w:tcW w:w="2470" w:type="dxa"/>
             <w:tcBorders>
               <w:top w:val="single" w:sz="4" w:space="0" w:color="auto"/>
               <w:left w:val="single" w:sz="4" w:space="0" w:color="auto"/>
-              <w:bottom w:val="single" w:sz="4" w:space="0" w:color="auto"/>
-              <w:right w:val="single" w:sz="4" w:space="0" w:color="auto"/>
-            </w:tcBorders>
-            <w:shd w:val="clear" w:color="auto" w:fill="auto"/>
-            <w:vAlign w:val="center"/>
-          </w:tcPr>
-          <w:p>
-            <w:pPr>
-              <w:jc w:val="center"/>
-              <w:rPr>
-                <w:rFonts w:ascii="Calibri" w:hAnsi="Calibri" w:cs="Calibri"/>
-                <w:color w:val="000000"/>
-                <w:sz w:val="22"/>
-                <w:szCs w:val="22"/>
-                <w:lang w:eastAsia="zh-CN"/>
-              </w:rPr>
-            </w:pPr>
-            <w:r>
-              <w:rPr>
-                <w:rFonts w:ascii="Calibri" w:hAnsi="Calibri" w:cs="Calibri"/>
-                <w:color w:val="000000"/>
-                <w:sz w:val="22"/>
-                <w:szCs w:val="22"/>
-                <w:lang w:eastAsia="zh-CN"/>
-              </w:rPr>
-              <w:t>1/17/2012</w:t>
-            </w:r>
-          </w:p>
-        </w:tc>
-        <w:tc>
-          <w:tcPr>
-            <w:tcW w:w="2470" w:type="dxa"/>
-            <w:tcBorders>
-              <w:top w:val="single" w:sz="4" w:space="0" w:color="auto"/>
-              <w:left w:val="nil"/>
               <w:bottom w:val="single" w:sz="4" w:space="0" w:color="auto"/>
               <w:right w:val="single" w:sz="4" w:space="0" w:color="auto"/>
             </w:tcBorders>
@@ -2549,7 +1477,7 @@
         </w:tc>
         <w:tc>
           <w:tcPr>
-            <w:tcW w:w="4260" w:type="dxa"/>
+            <w:tcW w:w="5632" w:type="dxa"/>
             <w:tcBorders>
               <w:top w:val="single" w:sz="4" w:space="0" w:color="auto"/>
               <w:left w:val="nil"/>
@@ -5504,7 +4432,7 @@
 </file>
 
 <file path=customXml/itemProps1.xml><?xml version="1.0" encoding="utf-8"?>
-<ds:datastoreItem xmlns:ds="http://schemas.openxmlformats.org/officeDocument/2006/customXml" ds:itemID="{B73C8566-40CD-4D5A-94AB-56030F3F8DE7}">
+<ds:datastoreItem xmlns:ds="http://schemas.openxmlformats.org/officeDocument/2006/customXml" ds:itemID="{DC1E4425-4946-4EA4-AF7E-3E1B453BD5FF}">
   <ds:schemaRefs>
     <ds:schemaRef ds:uri="http://schemas.openxmlformats.org/officeDocument/2006/bibliography"/>
   </ds:schemaRefs>

</xml_diff>